<commit_message>
changed to hsy and renamed DevOps as Admin
</commit_message>
<xml_diff>
--- a/docs/hsy-api.docx
+++ b/docs/hsy-api.docx
@@ -2428,7 +2428,13 @@
         <w:t>Sundaya’s</w:t>
       </w:r>
       <w:r>
-        <w:t xml:space="preserve"> energy management lifecycle: Harvest, Store, Enjoy (HSE). </w:t>
+        <w:t xml:space="preserve"> energy management lifecycle: Harvest, Store, </w:t>
+      </w:r>
+      <w:r>
+        <w:t>Yield</w:t>
+      </w:r>
+      <w:r>
+        <w:t xml:space="preserve"> (HSE). </w:t>
       </w:r>
     </w:p>
     <w:p>
@@ -2773,13 +2779,7 @@
               <w:rPr>
                 <w:rStyle w:val="Code0"/>
               </w:rPr>
-              <w:t>e</w:t>
-            </w:r>
-            <w:r>
-              <w:rPr>
-                <w:rStyle w:val="Code0"/>
-              </w:rPr>
-              <w:t>njoy</w:t>
+              <w:t>yield</w:t>
             </w:r>
           </w:p>
         </w:tc>
@@ -2930,7 +2930,7 @@
           <w:noProof/>
         </w:rPr>
         <w:drawing>
-          <wp:inline distT="0" distB="0" distL="0" distR="0" wp14:anchorId="22EEA04C" wp14:editId="378837FC">
+          <wp:inline distT="0" distB="0" distL="0" distR="0" wp14:anchorId="3CFC07F0" wp14:editId="2BC950F0">
             <wp:extent cx="2253641" cy="2187615"/>
             <wp:effectExtent l="0" t="0" r="0" b="3175"/>
             <wp:docPr id="6" name="Picture 6">
@@ -2990,12 +2990,14 @@
           </wp:inline>
         </w:drawing>
       </w:r>
+      <w:bookmarkStart w:id="7" w:name="_GoBack"/>
+      <w:bookmarkEnd w:id="7"/>
     </w:p>
     <w:p>
       <w:pPr>
         <w:pStyle w:val="Caption"/>
       </w:pPr>
-      <w:bookmarkStart w:id="7" w:name="_Ref961794"/>
+      <w:bookmarkStart w:id="8" w:name="_Ref961794"/>
       <w:r>
         <w:t xml:space="preserve">Figure </w:t>
       </w:r>
@@ -3029,7 +3031,7 @@
         </w:rPr>
         <w:fldChar w:fldCharType="end"/>
       </w:r>
-      <w:bookmarkEnd w:id="7"/>
+      <w:bookmarkEnd w:id="8"/>
       <w:r>
         <w:t xml:space="preserve"> </w:t>
       </w:r>
@@ -3062,7 +3064,7 @@
         <w:rPr>
           <w:rStyle w:val="Code2"/>
         </w:rPr>
-        <w:t>enjoy</w:t>
+        <w:t>yield</w:t>
       </w:r>
       <w:r>
         <w:t xml:space="preserve"> energy came from the battery</w:t>
@@ -3155,7 +3157,13 @@
         <w:pStyle w:val="Bullet2"/>
       </w:pPr>
       <w:r>
-        <w:t>in the 10th hour harvest data is more than enjoy and the energy flows into store</w:t>
+        <w:t xml:space="preserve">in the 10th hour harvest data is more than </w:t>
+      </w:r>
+      <w:r>
+        <w:t>yield</w:t>
+      </w:r>
+      <w:r>
+        <w:t xml:space="preserve"> and the energy flows into store</w:t>
       </w:r>
       <w:r>
         <w:t xml:space="preserve"> </w:t>
@@ -3289,7 +3297,7 @@
           <w:noProof/>
         </w:rPr>
         <w:drawing>
-          <wp:inline distT="0" distB="0" distL="0" distR="0" wp14:anchorId="7FD8971C" wp14:editId="332A01D6">
+          <wp:inline distT="0" distB="0" distL="0" distR="0" wp14:anchorId="6532DD5A" wp14:editId="6B62C18D">
             <wp:extent cx="2647950" cy="1917700"/>
             <wp:effectExtent l="0" t="0" r="0" b="6350"/>
             <wp:docPr id="4" name="Picture 4">
@@ -3394,11 +3402,11 @@
       <w:pPr>
         <w:pStyle w:val="Heading1"/>
       </w:pPr>
-      <w:bookmarkStart w:id="8" w:name="_Toc1301492"/>
+      <w:bookmarkStart w:id="9" w:name="_Toc1301492"/>
       <w:r>
         <w:t>API specification</w:t>
       </w:r>
-      <w:bookmarkEnd w:id="8"/>
+      <w:bookmarkEnd w:id="9"/>
     </w:p>
     <w:p>
       <w:pPr>
@@ -3475,10 +3483,7 @@
         <w:t xml:space="preserve"> energy lifecycle scopes (Harvest. Store, </w:t>
       </w:r>
       <w:r>
-        <w:t>E</w:t>
-      </w:r>
-      <w:r>
-        <w:t>njoy</w:t>
+        <w:t>Yield</w:t>
       </w:r>
       <w:r>
         <w:t>, Grid</w:t>
@@ -3563,12 +3568,12 @@
       <w:pPr>
         <w:pStyle w:val="Heading2"/>
       </w:pPr>
-      <w:bookmarkStart w:id="9" w:name="_Toc1301501"/>
-      <w:bookmarkStart w:id="10" w:name="_Toc1301493"/>
+      <w:bookmarkStart w:id="10" w:name="_Toc1301501"/>
+      <w:bookmarkStart w:id="11" w:name="_Toc1301493"/>
       <w:r>
         <w:t>Versions</w:t>
       </w:r>
-      <w:bookmarkEnd w:id="9"/>
+      <w:bookmarkEnd w:id="10"/>
     </w:p>
     <w:p>
       <w:r>
@@ -3625,7 +3630,7 @@
         </w:rPr>
         <w:t>Date and time format</w:t>
       </w:r>
-      <w:bookmarkEnd w:id="10"/>
+      <w:bookmarkEnd w:id="11"/>
     </w:p>
     <w:p>
       <w:pPr>
@@ -3747,11 +3752,11 @@
       <w:pPr>
         <w:pStyle w:val="Heading2"/>
       </w:pPr>
-      <w:bookmarkStart w:id="11" w:name="_Toc1301494"/>
+      <w:bookmarkStart w:id="12" w:name="_Toc1301494"/>
       <w:r>
         <w:t>Timezones</w:t>
       </w:r>
-      <w:bookmarkEnd w:id="11"/>
+      <w:bookmarkEnd w:id="12"/>
     </w:p>
     <w:p>
       <w:pPr>
@@ -4025,11 +4030,11 @@
       <w:pPr>
         <w:pStyle w:val="Heading2"/>
       </w:pPr>
-      <w:bookmarkStart w:id="12" w:name="_Toc1301495"/>
+      <w:bookmarkStart w:id="13" w:name="_Toc1301495"/>
       <w:r>
         <w:t>Media Types</w:t>
       </w:r>
-      <w:bookmarkEnd w:id="12"/>
+      <w:bookmarkEnd w:id="13"/>
     </w:p>
     <w:p>
       <w:pPr>
@@ -4172,14 +4177,14 @@
           <w:rStyle w:val="BodyTextChar"/>
         </w:rPr>
       </w:pPr>
-      <w:bookmarkStart w:id="13" w:name="_Toc1301496"/>
+      <w:bookmarkStart w:id="14" w:name="_Toc1301496"/>
       <w:r>
         <w:rPr>
           <w:rStyle w:val="BodyTextChar"/>
         </w:rPr>
         <w:t>Headers</w:t>
       </w:r>
-      <w:bookmarkEnd w:id="13"/>
+      <w:bookmarkEnd w:id="14"/>
     </w:p>
     <w:p>
       <w:r>
@@ -4320,12 +4325,12 @@
       <w:pPr>
         <w:pStyle w:val="Heading2"/>
       </w:pPr>
-      <w:bookmarkStart w:id="14" w:name="_Toc1301497"/>
+      <w:bookmarkStart w:id="15" w:name="_Toc1301497"/>
       <w:r>
         <w:lastRenderedPageBreak/>
         <w:t>Link-relation Types</w:t>
       </w:r>
-      <w:bookmarkEnd w:id="14"/>
+      <w:bookmarkEnd w:id="15"/>
     </w:p>
     <w:p>
       <w:pPr>
@@ -5111,7 +5116,7 @@
         <w:keepNext/>
         <w:keepLines/>
       </w:pPr>
-      <w:bookmarkStart w:id="15" w:name="_Toc1301509"/>
+      <w:bookmarkStart w:id="16" w:name="_Toc1301509"/>
       <w:r>
         <w:t xml:space="preserve">Table </w:t>
       </w:r>
@@ -5148,7 +5153,7 @@
       <w:r>
         <w:t xml:space="preserve"> Link-relation Types</w:t>
       </w:r>
-      <w:bookmarkEnd w:id="15"/>
+      <w:bookmarkEnd w:id="16"/>
     </w:p>
     <w:p/>
     <w:p/>
@@ -5157,7 +5162,7 @@
         <w:pStyle w:val="Heading1"/>
         <w:pageBreakBefore/>
       </w:pPr>
-      <w:bookmarkStart w:id="16" w:name="_Toc1301498"/>
+      <w:bookmarkStart w:id="17" w:name="_Toc1301498"/>
       <w:r>
         <w:lastRenderedPageBreak/>
         <w:t xml:space="preserve">Request </w:t>
@@ -5166,7 +5171,7 @@
       <w:r>
         <w:t>paths</w:t>
       </w:r>
-      <w:bookmarkEnd w:id="16"/>
+      <w:bookmarkEnd w:id="17"/>
     </w:p>
     <w:p>
       <w:pPr>
@@ -5218,8 +5223,6 @@
       <w:r>
         <w:t>The number of periods to return starting at epoch. This defaults to 1.</w:t>
       </w:r>
-      <w:bookmarkStart w:id="17" w:name="_GoBack"/>
-      <w:bookmarkEnd w:id="17"/>
     </w:p>
     <w:p>
       <w:r>
@@ -8745,7 +8748,7 @@
         <w:ind w:hanging="278"/>
       </w:pPr>
       <w:r>
-        <w:t>enjoy</w:t>
+        <w:t>yield</w:t>
       </w:r>
     </w:p>
     <w:p>
@@ -22903,7 +22906,13 @@
               <w:t>title</w:t>
             </w:r>
             <w:r>
-              <w:t xml:space="preserve"> attribute contains row headings in ssv format for the totals (for harvest, store, enjoy, grid) </w:t>
+              <w:t xml:space="preserve"> attribute contains row headings in ssv format for the totals (for harvest, store, </w:t>
+            </w:r>
+            <w:r>
+              <w:t>yield</w:t>
+            </w:r>
+            <w:r>
+              <w:t xml:space="preserve">, grid) </w:t>
             </w:r>
             <w:r>
               <w:t xml:space="preserve">corresponding to </w:t>
@@ -25104,7 +25113,7 @@
           <w:noProof/>
         </w:rPr>
         <w:drawing>
-          <wp:inline distT="0" distB="0" distL="0" distR="0" wp14:anchorId="60E3F81B" wp14:editId="45D1EAF1">
+          <wp:inline distT="0" distB="0" distL="0" distR="0" wp14:anchorId="46A821BA" wp14:editId="3B22BECD">
             <wp:extent cx="4800600" cy="2867273"/>
             <wp:effectExtent l="0" t="0" r="0" b="9525"/>
             <wp:docPr id="1" name="Picture 1"/>
@@ -26418,7 +26427,14 @@
                 <w:rStyle w:val="Code1"/>
                 <w:szCs w:val="18"/>
               </w:rPr>
-              <w:t>$.collection.items.[data].[?(@.name == 'enjoy</w:t>
+              <w:t>$.collection.items.[data].[?(@.name == '</w:t>
+            </w:r>
+            <w:r>
+              <w:rPr>
+                <w:rStyle w:val="Code1"/>
+                <w:szCs w:val="18"/>
+              </w:rPr>
+              <w:t>yield</w:t>
             </w:r>
             <w:r>
               <w:rPr>
@@ -44408,7 +44424,7 @@
       </w:pPr>
     </w:pPrDefault>
   </w:docDefaults>
-  <w:latentStyles w:defLockedState="0" w:defUIPriority="99" w:defSemiHidden="0" w:defUnhideWhenUsed="0" w:defQFormat="0" w:count="375">
+  <w:latentStyles w:defLockedState="0" w:defUIPriority="99" w:defSemiHidden="0" w:defUnhideWhenUsed="0" w:defQFormat="0" w:count="376">
     <w:lsdException w:name="Normal" w:uiPriority="0" w:qFormat="1"/>
     <w:lsdException w:name="heading 1" w:uiPriority="9" w:qFormat="1"/>
     <w:lsdException w:name="heading 2" w:semiHidden="1" w:uiPriority="9" w:unhideWhenUsed="1" w:qFormat="1"/>
@@ -44514,7 +44530,6 @@
     <w:lsdException w:name="HTML Sample" w:semiHidden="1" w:unhideWhenUsed="1"/>
     <w:lsdException w:name="HTML Typewriter" w:semiHidden="1" w:unhideWhenUsed="1"/>
     <w:lsdException w:name="HTML Variable" w:semiHidden="1" w:unhideWhenUsed="1"/>
-    <w:lsdException w:name="Normal Table" w:semiHidden="1" w:unhideWhenUsed="1"/>
     <w:lsdException w:name="annotation subject" w:semiHidden="1" w:unhideWhenUsed="1"/>
     <w:lsdException w:name="No List" w:semiHidden="1" w:unhideWhenUsed="1"/>
     <w:lsdException w:name="Outline List 1" w:semiHidden="1" w:unhideWhenUsed="1"/>
@@ -44561,10 +44576,8 @@
     <w:lsdException w:name="Table Subtle 2" w:semiHidden="1" w:unhideWhenUsed="1"/>
     <w:lsdException w:name="Table Web 1" w:semiHidden="1" w:unhideWhenUsed="1"/>
     <w:lsdException w:name="Table Web 2" w:semiHidden="1" w:unhideWhenUsed="1"/>
-    <w:lsdException w:name="Table Web 3" w:semiHidden="1" w:unhideWhenUsed="1"/>
     <w:lsdException w:name="Balloon Text" w:semiHidden="1" w:unhideWhenUsed="1"/>
     <w:lsdException w:name="Table Grid" w:uiPriority="39"/>
-    <w:lsdException w:name="Table Theme" w:semiHidden="1" w:unhideWhenUsed="1"/>
     <w:lsdException w:name="Placeholder Text" w:semiHidden="1"/>
     <w:lsdException w:name="No Spacing" w:uiPriority="1" w:qFormat="1"/>
     <w:lsdException w:name="Light Shading" w:uiPriority="60"/>
@@ -44784,6 +44797,7 @@
     <w:lsdException w:name="Smart Hyperlink" w:semiHidden="1" w:unhideWhenUsed="1"/>
     <w:lsdException w:name="Hashtag" w:semiHidden="1" w:unhideWhenUsed="1"/>
     <w:lsdException w:name="Unresolved Mention" w:semiHidden="1" w:unhideWhenUsed="1"/>
+    <w:lsdException w:name="Smart Link" w:semiHidden="1" w:unhideWhenUsed="1"/>
   </w:latentStyles>
   <w:style w:type="paragraph" w:default="1" w:styleId="Normal">
     <w:name w:val="Normal"/>
@@ -44859,6 +44873,7 @@
   <w:style w:type="character" w:default="1" w:styleId="DefaultParagraphFont">
     <w:name w:val="Default Paragraph Font"/>
     <w:uiPriority w:val="1"/>
+    <w:semiHidden/>
     <w:unhideWhenUsed/>
   </w:style>
   <w:style w:type="table" w:default="1" w:styleId="TableNormal">
@@ -45798,7 +45813,7 @@
 </file>
 
 <file path=customXml/itemProps1.xml><?xml version="1.0" encoding="utf-8"?>
-<ds:datastoreItem xmlns:ds="http://schemas.openxmlformats.org/officeDocument/2006/customXml" ds:itemID="{EB5D50C1-FA71-4F43-9D97-4D6CB7281E3F}">
+<ds:datastoreItem xmlns:ds="http://schemas.openxmlformats.org/officeDocument/2006/customXml" ds:itemID="{E54F7052-0992-4E94-BF04-DD2C65FEF3BE}">
   <ds:schemaRefs>
     <ds:schemaRef ds:uri="http://schemas.openxmlformats.org/officeDocument/2006/bibliography"/>
   </ds:schemaRefs>

</xml_diff>